<commit_message>
Ajustes finais TCC - Etapa de envio
</commit_message>
<xml_diff>
--- a/Ajustes/TCC NLTK- Vinicius Andrade Lopes - VFINAL.docx
+++ b/Ajustes/TCC NLTK- Vinicius Andrade Lopes - VFINAL.docx
@@ -955,18 +955,30 @@
         <w:rPr>
           <w:lang w:val="es-ES"/>
         </w:rPr>
-        <w:t>suma</w:t>
+        <w:t>mucha</w:t>
       </w:r>
       <w:r>
         <w:rPr>
           <w:lang w:val="es-ES"/>
         </w:rPr>
-        <w:t xml:space="preserve"> importancia para el desarrollo de varias áreas del mundo, como sectores económicos, sociales, </w:t>
+        <w:t xml:space="preserve"> importancia para el desarrollo de varias áreas del mundo, como</w:t>
       </w:r>
       <w:r>
         <w:rPr>
           <w:lang w:val="es-ES"/>
         </w:rPr>
+        <w:t>, por ejemplo,</w:t>
+      </w:r>
+      <w:r>
+        <w:rPr>
+          <w:lang w:val="es-ES"/>
+        </w:rPr>
+        <w:t xml:space="preserve"> sectores económicos, sociales, </w:t>
+      </w:r>
+      <w:r>
+        <w:rPr>
+          <w:lang w:val="es-ES"/>
+        </w:rPr>
         <w:t>comerciales</w:t>
       </w:r>
       <w:r>
@@ -1045,7 +1057,7 @@
         <w:rPr>
           <w:lang w:val="es-ES"/>
         </w:rPr>
-        <w:t xml:space="preserve"> lenguaje natural surge como una área de la inteligencia artificial ampliamente utilizada para </w:t>
+        <w:t xml:space="preserve"> lenguaje natural surge como un área de la inteligencia artificial ampliamente utilizada para </w:t>
       </w:r>
       <w:r>
         <w:rPr>
@@ -7530,6 +7542,12 @@
         </w:rPr>
         <w:t>As Tabelas 1 e 2 representam um comparativo entre os dados textuais demonstrados pelos diálogos dos filmes e os dados textuais que foram extraídos dos livros. Ambas as tabelas exemplificam o impacto da etapa de pré-processamento para normalização das bases de dados.</w:t>
       </w:r>
+      <w:r>
+        <w:rPr>
+          <w:color w:val="000000"/>
+        </w:rPr>
+        <w:tab/>
+      </w:r>
     </w:p>
     <w:p>
       <w:pPr>
@@ -7557,6 +7575,12 @@
           <w:color w:val="000000"/>
         </w:rPr>
         <w:t>, com a aplicação da etapa de pré-processamento</w:t>
+      </w:r>
+      <w:r>
+        <w:rPr>
+          <w:color w:val="000000"/>
+        </w:rPr>
+        <w:t>, e percentual de redução na frequência de palavras dos filmes se comparado com os livros.</w:t>
       </w:r>
     </w:p>
     <w:tbl>
@@ -8866,6 +8890,18 @@
         </w:rPr>
         <w:t>Tabela 2. Quantidade de palavras em cada fonte de dados, sem a aplicação da etapa de pré-processamento</w:t>
       </w:r>
+      <w:r>
+        <w:rPr>
+          <w:color w:val="000000"/>
+        </w:rPr>
+        <w:t xml:space="preserve">, </w:t>
+      </w:r>
+      <w:r>
+        <w:rPr>
+          <w:color w:val="000000"/>
+        </w:rPr>
+        <w:t>e percentual de redução na frequência de palavras dos filmes se comparado com os livros.</w:t>
+      </w:r>
     </w:p>
     <w:tbl>
       <w:tblPr>
@@ -10274,7 +10310,14 @@
         <w:rPr>
           <w:color w:val="000000"/>
         </w:rPr>
-        <w:t xml:space="preserve"> eliminação de cenas ou personagens inteiros e, consequentemente, na redução da quantidade de palavras utilizadas.</w:t>
+        <w:t xml:space="preserve"> eliminação </w:t>
+      </w:r>
+      <w:r>
+        <w:rPr>
+          <w:color w:val="000000"/>
+        </w:rPr>
+        <w:lastRenderedPageBreak/>
+        <w:t>de cenas ou personagens inteiros e, consequentemente, na redução da quantidade de palavras utilizadas.</w:t>
       </w:r>
     </w:p>
     <w:p>
@@ -10290,7 +10333,6 @@
         <w:rPr>
           <w:color w:val="000000"/>
         </w:rPr>
-        <w:lastRenderedPageBreak/>
         <w:t xml:space="preserve">De forma resumida, os livros precisam descrever detalhadamente um local, um personagem, uma ação ou reação de uma cena específica, animais místicos, funcionamento de uma magia e diversas outras ações que ocorrem no decorrer da história. Já no filmes, esses cenários são substituídos por imagens, não sendo necessário descrever, de forma textual, suas características. </w:t>
       </w:r>
       <w:r>
@@ -10389,7 +10431,13 @@
         <w:rPr>
           <w:color w:val="000000"/>
         </w:rPr>
-        <w:t xml:space="preserve">; </w:t>
+        <w:t xml:space="preserve"> e</w:t>
+      </w:r>
+      <w:r>
+        <w:rPr>
+          <w:color w:val="000000"/>
+        </w:rPr>
+        <w:t xml:space="preserve"> </w:t>
       </w:r>
       <w:proofErr w:type="spellStart"/>
       <w:r>
@@ -10469,7 +10517,19 @@
         <w:rPr>
           <w:color w:val="000000"/>
         </w:rPr>
-        <w:t>Tabela 3. Proporção de “</w:t>
+        <w:t xml:space="preserve">Tabela 3. </w:t>
+      </w:r>
+      <w:r>
+        <w:rPr>
+          <w:color w:val="000000"/>
+        </w:rPr>
+        <w:t xml:space="preserve">Percentual </w:t>
+      </w:r>
+      <w:r>
+        <w:rPr>
+          <w:color w:val="000000"/>
+        </w:rPr>
+        <w:t>de “</w:t>
       </w:r>
       <w:proofErr w:type="spellStart"/>
       <w:r>
@@ -11968,7 +12028,19 @@
         <w:rPr>
           <w:color w:val="000000"/>
         </w:rPr>
-        <w:t>Tabela 4. Proporção de “</w:t>
+        <w:t xml:space="preserve">Tabela 4. </w:t>
+      </w:r>
+      <w:r>
+        <w:rPr>
+          <w:color w:val="000000"/>
+        </w:rPr>
+        <w:t>Percentual</w:t>
+      </w:r>
+      <w:r>
+        <w:rPr>
+          <w:color w:val="000000"/>
+        </w:rPr>
+        <w:t xml:space="preserve"> de “</w:t>
       </w:r>
       <w:proofErr w:type="spellStart"/>
       <w:r>
@@ -13426,19 +13498,31 @@
         <w:ind w:left="0" w:firstLine="709"/>
         <w:rPr>
           <w:bCs/>
-          <w:color w:val="000000"/>
         </w:rPr>
       </w:pPr>
       <w:r>
         <w:rPr>
           <w:bCs/>
         </w:rPr>
-        <w:t xml:space="preserve">Como pode ser observado, a remoção foi equilibrada em ambos os lados, demonstrando que o entendimento da base de dados que foi implementado durante a análise dos livros, pode ser facilmente replicado na análise dos diálogos </w:t>
+        <w:lastRenderedPageBreak/>
+        <w:t>Como pode ser observado, a remoção foi equilibrada em ambos os lados, demonstrando que o entendimento da base de dados que foi implementado durante a análise dos livros</w:t>
       </w:r>
       <w:r>
         <w:rPr>
           <w:bCs/>
         </w:rPr>
+        <w:t xml:space="preserve"> </w:t>
+      </w:r>
+      <w:r>
+        <w:rPr>
+          <w:bCs/>
+        </w:rPr>
+        <w:t xml:space="preserve">pode ser facilmente replicado na análise dos diálogos </w:t>
+      </w:r>
+      <w:r>
+        <w:rPr>
+          <w:bCs/>
+        </w:rPr>
         <w:t>n</w:t>
       </w:r>
       <w:r>
@@ -13446,6 +13530,73 @@
           <w:bCs/>
         </w:rPr>
         <w:t>os filmes.</w:t>
+      </w:r>
+    </w:p>
+    <w:p>
+      <w:pPr>
+        <w:pStyle w:val="PargrafodaLista"/>
+        <w:spacing w:line="360" w:lineRule="auto"/>
+        <w:ind w:left="0" w:firstLine="709"/>
+        <w:rPr>
+          <w:bCs/>
+          <w:color w:val="000000"/>
+        </w:rPr>
+      </w:pPr>
+      <w:r>
+        <w:rPr>
+          <w:bCs/>
+        </w:rPr>
+        <w:t xml:space="preserve">De forma resumida, foi </w:t>
+      </w:r>
+      <w:r>
+        <w:rPr>
+          <w:bCs/>
+        </w:rPr>
+        <w:t xml:space="preserve">constatado que, em média, a frequência de palavras nos filmes da saga Harry Potter apresenta uma redução de </w:t>
+      </w:r>
+      <w:r>
+        <w:rPr>
+          <w:bCs/>
+        </w:rPr>
+        <w:t>7,69</w:t>
+      </w:r>
+      <w:r>
+        <w:rPr>
+          <w:bCs/>
+        </w:rPr>
+        <w:t>% em comparação aos livros. Esse resultado sugere que a adaptação dos livros para o formato de filmes pode ter um impacto na quantidade de palavras utilizadas na narrativa</w:t>
+      </w:r>
+      <w:r>
+        <w:rPr>
+          <w:bCs/>
+        </w:rPr>
+        <w:t xml:space="preserve">, reforçando a afirmação de </w:t>
+      </w:r>
+      <w:r>
+        <w:rPr>
+          <w:color w:val="000000"/>
+        </w:rPr>
+        <w:t xml:space="preserve">Desmond e </w:t>
+      </w:r>
+      <w:proofErr w:type="spellStart"/>
+      <w:r>
+        <w:rPr>
+          <w:color w:val="000000"/>
+        </w:rPr>
+        <w:t>Hawkes</w:t>
+      </w:r>
+      <w:proofErr w:type="spellEnd"/>
+      <w:r>
+        <w:rPr>
+          <w:color w:val="000000"/>
+        </w:rPr>
+        <w:t xml:space="preserve"> (2006)</w:t>
+      </w:r>
+      <w:r>
+        <w:rPr>
+          <w:color w:val="000000"/>
+        </w:rPr>
+        <w:t xml:space="preserve"> citada anteriormente.</w:t>
       </w:r>
     </w:p>
     <w:p>
@@ -13751,6 +13902,7 @@
         <w:rPr>
           <w:bCs/>
         </w:rPr>
+        <w:lastRenderedPageBreak/>
         <w:t xml:space="preserve"> </w:t>
       </w:r>
     </w:p>
@@ -13833,7 +13985,6 @@
         <w:rPr>
           <w:bCs/>
         </w:rPr>
-        <w:lastRenderedPageBreak/>
         <w:t>Implementação do processamento de dados textuais seguindo as categorias disponibilizadas pela biblioteca;</w:t>
       </w:r>
     </w:p>
@@ -15096,6 +15247,7 @@
           <w:rFonts w:eastAsia="Times New Roman"/>
           <w:lang w:val="en-US" w:eastAsia="pt-BR"/>
         </w:rPr>
+        <w:lastRenderedPageBreak/>
         <w:t>M</w:t>
       </w:r>
       <w:r>
@@ -15269,7 +15421,6 @@
           <w:rFonts w:eastAsia="Times New Roman"/>
           <w:lang w:val="en-US" w:eastAsia="pt-BR"/>
         </w:rPr>
-        <w:lastRenderedPageBreak/>
         <w:t>S</w:t>
       </w:r>
       <w:r>
@@ -16143,15 +16294,7 @@
           <w:sz w:val="18"/>
           <w:szCs w:val="18"/>
         </w:rPr>
-        <w:t>No universo de Harry Potter, “</w:t>
-      </w:r>
-      <w:r>
-        <w:rPr>
-          <w:rFonts w:ascii="Arial" w:hAnsi="Arial" w:cs="Arial"/>
-          <w:sz w:val="18"/>
-          <w:szCs w:val="18"/>
-        </w:rPr>
-        <w:t xml:space="preserve">Basilisk” é </w:t>
+        <w:t xml:space="preserve">No universo de Harry Potter, “Basilisk” é </w:t>
       </w:r>
       <w:r>
         <w:rPr>

</xml_diff>